<commit_message>
borrando lo que no funciona
</commit_message>
<xml_diff>
--- a/Documentacion/MANUAL DE USUARIO.docx
+++ b/Documentacion/MANUAL DE USUARIO.docx
@@ -209,6 +209,8 @@
               <w:fldChar w:fldCharType="end"/>
             </w:r>
           </w:hyperlink>
+          <w:bookmarkStart w:id="0" w:name="_GoBack"/>
+          <w:bookmarkEnd w:id="0"/>
         </w:p>
         <w:p>
           <w:pPr>
@@ -647,12 +649,12 @@
           <w:numId w:val="1"/>
         </w:numPr>
       </w:pPr>
-      <w:bookmarkStart w:id="0" w:name="_Toc424933235"/>
+      <w:bookmarkStart w:id="1" w:name="_Toc424933235"/>
       <w:r>
         <w:lastRenderedPageBreak/>
         <w:t>INTRODUCCION</w:t>
       </w:r>
-      <w:bookmarkEnd w:id="0"/>
+      <w:bookmarkEnd w:id="1"/>
       <w:r>
         <w:t xml:space="preserve"> </w:t>
       </w:r>
@@ -677,11 +679,11 @@
           <w:numId w:val="1"/>
         </w:numPr>
       </w:pPr>
-      <w:bookmarkStart w:id="1" w:name="_Toc424933236"/>
+      <w:bookmarkStart w:id="2" w:name="_Toc424933236"/>
       <w:r>
         <w:t>ALCANCE</w:t>
       </w:r>
-      <w:bookmarkEnd w:id="1"/>
+      <w:bookmarkEnd w:id="2"/>
     </w:p>
     <w:p>
       <w:pPr>
@@ -700,11 +702,11 @@
           <w:numId w:val="1"/>
         </w:numPr>
       </w:pPr>
-      <w:bookmarkStart w:id="2" w:name="_Toc424933237"/>
+      <w:bookmarkStart w:id="3" w:name="_Toc424933237"/>
       <w:r>
         <w:t>DEFINICIONES, ACRONIMOS, SIGLAS Y ABREVIATURAS</w:t>
       </w:r>
-      <w:bookmarkEnd w:id="2"/>
+      <w:bookmarkEnd w:id="3"/>
     </w:p>
     <w:p>
       <w:pPr>
@@ -714,11 +716,11 @@
           <w:numId w:val="1"/>
         </w:numPr>
       </w:pPr>
-      <w:bookmarkStart w:id="3" w:name="_Toc424933238"/>
+      <w:bookmarkStart w:id="4" w:name="_Toc424933238"/>
       <w:r>
         <w:t>Primera Parte</w:t>
       </w:r>
-      <w:bookmarkEnd w:id="3"/>
+      <w:bookmarkEnd w:id="4"/>
     </w:p>
     <w:p>
       <w:pPr>
@@ -828,11 +830,11 @@
         </w:rPr>
         <w:t xml:space="preserve"> </w:t>
       </w:r>
-      <w:bookmarkStart w:id="4" w:name="_Toc424933239"/>
+      <w:bookmarkStart w:id="5" w:name="_Toc424933239"/>
       <w:r>
         <w:t>Segunda Parte</w:t>
       </w:r>
-      <w:bookmarkEnd w:id="4"/>
+      <w:bookmarkEnd w:id="5"/>
     </w:p>
     <w:p>
       <w:pPr>
@@ -847,17 +849,17 @@
       <w:tblPr>
         <w:tblStyle w:val="Tablaconcuadrcula"/>
         <w:tblW w:w="0" w:type="auto"/>
-        <w:tblInd w:w="1080" w:type="dxa"/>
+        <w:tblInd w:w="421" w:type="dxa"/>
         <w:tblLook w:val="04A0" w:firstRow="1" w:lastRow="0" w:firstColumn="1" w:lastColumn="0" w:noHBand="0" w:noVBand="1"/>
       </w:tblPr>
       <w:tblGrid>
-        <w:gridCol w:w="3168"/>
-        <w:gridCol w:w="3544"/>
+        <w:gridCol w:w="5975"/>
+        <w:gridCol w:w="2098"/>
       </w:tblGrid>
       <w:tr>
         <w:tc>
           <w:tcPr>
-            <w:tcW w:w="3168" w:type="dxa"/>
+            <w:tcW w:w="5975" w:type="dxa"/>
             <w:vAlign w:val="center"/>
           </w:tcPr>
           <w:p>
@@ -877,7 +879,7 @@
         </w:tc>
         <w:tc>
           <w:tcPr>
-            <w:tcW w:w="3544" w:type="dxa"/>
+            <w:tcW w:w="2098" w:type="dxa"/>
             <w:vAlign w:val="center"/>
           </w:tcPr>
           <w:p>
@@ -902,7 +904,7 @@
         </w:trPr>
         <w:tc>
           <w:tcPr>
-            <w:tcW w:w="3168" w:type="dxa"/>
+            <w:tcW w:w="5975" w:type="dxa"/>
             <w:vAlign w:val="center"/>
           </w:tcPr>
           <w:p>
@@ -915,16 +917,16 @@
                 <w:lang w:eastAsia="es-ES"/>
               </w:rPr>
               <w:drawing>
-                <wp:anchor distT="0" distB="0" distL="114300" distR="114300" simplePos="0" relativeHeight="251658240" behindDoc="1" locked="0" layoutInCell="1" allowOverlap="1" wp14:anchorId="45506968" wp14:editId="38E89B84">
+                <wp:anchor distT="0" distB="0" distL="114300" distR="114300" simplePos="0" relativeHeight="251658240" behindDoc="1" locked="0" layoutInCell="1" allowOverlap="1" wp14:anchorId="23DCCC22" wp14:editId="688FE727">
                   <wp:simplePos x="2009775" y="6248400"/>
                   <wp:positionH relativeFrom="margin">
-                    <wp:posOffset>204470</wp:posOffset>
+                    <wp:posOffset>688340</wp:posOffset>
                   </wp:positionH>
                   <wp:positionV relativeFrom="margin">
                     <wp:posOffset>96520</wp:posOffset>
                   </wp:positionV>
-                  <wp:extent cx="1600200" cy="1581785"/>
-                  <wp:effectExtent l="0" t="0" r="0" b="0"/>
+                  <wp:extent cx="2343150" cy="2315845"/>
+                  <wp:effectExtent l="361950" t="57150" r="57150" b="332105"/>
                   <wp:wrapSquare wrapText="bothSides"/>
                   <wp:docPr id="3" name="Imagen 3"/>
                   <wp:cNvGraphicFramePr>
@@ -952,11 +954,34 @@
                         <pic:spPr>
                           <a:xfrm>
                             <a:off x="0" y="0"/>
-                            <a:ext cx="1600200" cy="1581785"/>
+                            <a:ext cx="2343150" cy="2315845"/>
                           </a:xfrm>
                           <a:prstGeom prst="rect">
                             <a:avLst/>
                           </a:prstGeom>
+                          <a:ln>
+                            <a:solidFill>
+                              <a:schemeClr val="tx1"/>
+                            </a:solidFill>
+                          </a:ln>
+                          <a:effectLst>
+                            <a:outerShdw blurRad="149987" dist="250190" dir="8460000" algn="ctr">
+                              <a:srgbClr val="000000">
+                                <a:alpha val="28000"/>
+                              </a:srgbClr>
+                            </a:outerShdw>
+                          </a:effectLst>
+                          <a:scene3d>
+                            <a:camera prst="orthographicFront">
+                              <a:rot lat="0" lon="0" rev="0"/>
+                            </a:camera>
+                            <a:lightRig rig="contrasting" dir="t">
+                              <a:rot lat="0" lon="0" rev="1500000"/>
+                            </a:lightRig>
+                          </a:scene3d>
+                          <a:sp3d prstMaterial="metal">
+                            <a:bevelT w="88900" h="88900"/>
+                          </a:sp3d>
                         </pic:spPr>
                       </pic:pic>
                     </a:graphicData>
@@ -971,10 +996,80 @@
               </w:drawing>
             </w:r>
           </w:p>
+          <w:p>
+            <w:pPr>
+              <w:jc w:val="center"/>
+            </w:pPr>
+          </w:p>
+          <w:p>
+            <w:pPr>
+              <w:jc w:val="center"/>
+            </w:pPr>
+          </w:p>
+          <w:p>
+            <w:pPr>
+              <w:jc w:val="center"/>
+            </w:pPr>
+          </w:p>
+          <w:p>
+            <w:pPr>
+              <w:jc w:val="center"/>
+            </w:pPr>
+          </w:p>
+          <w:p>
+            <w:pPr>
+              <w:jc w:val="center"/>
+            </w:pPr>
+          </w:p>
+          <w:p>
+            <w:pPr>
+              <w:jc w:val="center"/>
+            </w:pPr>
+          </w:p>
+          <w:p>
+            <w:pPr>
+              <w:jc w:val="center"/>
+            </w:pPr>
+          </w:p>
+          <w:p>
+            <w:pPr>
+              <w:jc w:val="center"/>
+            </w:pPr>
+          </w:p>
+          <w:p>
+            <w:pPr>
+              <w:jc w:val="center"/>
+            </w:pPr>
+          </w:p>
+          <w:p>
+            <w:pPr>
+              <w:jc w:val="center"/>
+            </w:pPr>
+          </w:p>
+          <w:p>
+            <w:pPr>
+              <w:jc w:val="center"/>
+            </w:pPr>
+          </w:p>
+          <w:p>
+            <w:pPr>
+              <w:jc w:val="center"/>
+            </w:pPr>
+          </w:p>
+          <w:p>
+            <w:pPr>
+              <w:jc w:val="center"/>
+            </w:pPr>
+          </w:p>
+          <w:p>
+            <w:pPr>
+              <w:jc w:val="center"/>
+            </w:pPr>
+          </w:p>
         </w:tc>
         <w:tc>
           <w:tcPr>
-            <w:tcW w:w="3544" w:type="dxa"/>
+            <w:tcW w:w="2098" w:type="dxa"/>
             <w:vAlign w:val="center"/>
           </w:tcPr>
           <w:p>
@@ -990,7 +1085,7 @@
       <w:tr>
         <w:tc>
           <w:tcPr>
-            <w:tcW w:w="3168" w:type="dxa"/>
+            <w:tcW w:w="5975" w:type="dxa"/>
             <w:vAlign w:val="center"/>
           </w:tcPr>
           <w:p>
@@ -1069,7 +1164,7 @@
         </w:tc>
         <w:tc>
           <w:tcPr>
-            <w:tcW w:w="3544" w:type="dxa"/>
+            <w:tcW w:w="2098" w:type="dxa"/>
             <w:vAlign w:val="center"/>
           </w:tcPr>
           <w:p>
@@ -1085,7 +1180,7 @@
       <w:tr>
         <w:tc>
           <w:tcPr>
-            <w:tcW w:w="3168" w:type="dxa"/>
+            <w:tcW w:w="5975" w:type="dxa"/>
             <w:vAlign w:val="center"/>
           </w:tcPr>
           <w:p>
@@ -1097,6 +1192,7 @@
                 <w:noProof/>
                 <w:lang w:eastAsia="es-ES"/>
               </w:rPr>
+              <w:lastRenderedPageBreak/>
               <w:drawing>
                 <wp:inline distT="0" distB="0" distL="0" distR="0">
                   <wp:extent cx="457200" cy="457200"/>
@@ -1150,7 +1246,7 @@
         </w:tc>
         <w:tc>
           <w:tcPr>
-            <w:tcW w:w="3544" w:type="dxa"/>
+            <w:tcW w:w="2098" w:type="dxa"/>
             <w:vAlign w:val="center"/>
           </w:tcPr>
           <w:p>
@@ -1166,7 +1262,7 @@
       <w:tr>
         <w:tc>
           <w:tcPr>
-            <w:tcW w:w="3168" w:type="dxa"/>
+            <w:tcW w:w="5975" w:type="dxa"/>
             <w:vAlign w:val="center"/>
           </w:tcPr>
           <w:p>
@@ -1231,7 +1327,7 @@
         </w:tc>
         <w:tc>
           <w:tcPr>
-            <w:tcW w:w="3544" w:type="dxa"/>
+            <w:tcW w:w="2098" w:type="dxa"/>
             <w:vAlign w:val="center"/>
           </w:tcPr>
           <w:p>
@@ -1247,7 +1343,7 @@
       <w:tr>
         <w:tc>
           <w:tcPr>
-            <w:tcW w:w="3168" w:type="dxa"/>
+            <w:tcW w:w="5975" w:type="dxa"/>
             <w:vAlign w:val="center"/>
           </w:tcPr>
           <w:p>
@@ -1259,7 +1355,6 @@
                 <w:noProof/>
                 <w:lang w:eastAsia="es-ES"/>
               </w:rPr>
-              <w:lastRenderedPageBreak/>
               <w:drawing>
                 <wp:inline distT="0" distB="0" distL="0" distR="0">
                   <wp:extent cx="457200" cy="457200"/>
@@ -1313,7 +1408,7 @@
         </w:tc>
         <w:tc>
           <w:tcPr>
-            <w:tcW w:w="3544" w:type="dxa"/>
+            <w:tcW w:w="2098" w:type="dxa"/>
             <w:vAlign w:val="center"/>
           </w:tcPr>
           <w:p>
@@ -1329,7 +1424,7 @@
       <w:tr>
         <w:tc>
           <w:tcPr>
-            <w:tcW w:w="3168" w:type="dxa"/>
+            <w:tcW w:w="5975" w:type="dxa"/>
             <w:vAlign w:val="center"/>
           </w:tcPr>
           <w:p>
@@ -1398,7 +1493,7 @@
         </w:tc>
         <w:tc>
           <w:tcPr>
-            <w:tcW w:w="3544" w:type="dxa"/>
+            <w:tcW w:w="2098" w:type="dxa"/>
             <w:vAlign w:val="center"/>
           </w:tcPr>
           <w:p>
@@ -1414,7 +1509,7 @@
       <w:tr>
         <w:tc>
           <w:tcPr>
-            <w:tcW w:w="3168" w:type="dxa"/>
+            <w:tcW w:w="5975" w:type="dxa"/>
             <w:vAlign w:val="center"/>
           </w:tcPr>
           <w:p>
@@ -1479,7 +1574,7 @@
         </w:tc>
         <w:tc>
           <w:tcPr>
-            <w:tcW w:w="3544" w:type="dxa"/>
+            <w:tcW w:w="2098" w:type="dxa"/>
             <w:vAlign w:val="center"/>
           </w:tcPr>
           <w:p>
@@ -1493,17 +1588,126 @@
         </w:tc>
       </w:tr>
       <w:tr>
+        <w:trPr>
+          <w:trHeight w:val="5433"/>
+        </w:trPr>
         <w:tc>
           <w:tcPr>
-            <w:tcW w:w="3168" w:type="dxa"/>
+            <w:tcW w:w="5975" w:type="dxa"/>
           </w:tcPr>
-          <w:p/>
+          <w:p>
+            <w:r>
+              <w:rPr>
+                <w:noProof/>
+                <w:lang w:eastAsia="es-ES"/>
+              </w:rPr>
+              <w:drawing>
+                <wp:anchor distT="0" distB="0" distL="114300" distR="114300" simplePos="0" relativeHeight="251660288" behindDoc="1" locked="0" layoutInCell="1" allowOverlap="1">
+                  <wp:simplePos x="0" y="0"/>
+                  <wp:positionH relativeFrom="column">
+                    <wp:posOffset>219710</wp:posOffset>
+                  </wp:positionH>
+                  <wp:positionV relativeFrom="paragraph">
+                    <wp:posOffset>141605</wp:posOffset>
+                  </wp:positionV>
+                  <wp:extent cx="3238500" cy="3190875"/>
+                  <wp:effectExtent l="342900" t="57150" r="57150" b="314325"/>
+                  <wp:wrapTight wrapText="bothSides">
+                    <wp:wrapPolygon edited="0">
+                      <wp:start x="-381" y="-387"/>
+                      <wp:lineTo x="-2287" y="-129"/>
+                      <wp:lineTo x="-2287" y="23083"/>
+                      <wp:lineTo x="-762" y="23599"/>
+                      <wp:lineTo x="19694" y="23599"/>
+                      <wp:lineTo x="19821" y="23341"/>
+                      <wp:lineTo x="21219" y="22567"/>
+                      <wp:lineTo x="21854" y="20633"/>
+                      <wp:lineTo x="21854" y="-387"/>
+                      <wp:lineTo x="-381" y="-387"/>
+                    </wp:wrapPolygon>
+                  </wp:wrapTight>
+                  <wp:docPr id="10" name="Imagen 10"/>
+                  <wp:cNvGraphicFramePr>
+                    <a:graphicFrameLocks xmlns:a="http://schemas.openxmlformats.org/drawingml/2006/main" noChangeAspect="1"/>
+                  </wp:cNvGraphicFramePr>
+                  <a:graphic xmlns:a="http://schemas.openxmlformats.org/drawingml/2006/main">
+                    <a:graphicData uri="http://schemas.openxmlformats.org/drawingml/2006/picture">
+                      <pic:pic xmlns:pic="http://schemas.openxmlformats.org/drawingml/2006/picture">
+                        <pic:nvPicPr>
+                          <pic:cNvPr id="1" name=""/>
+                          <pic:cNvPicPr/>
+                        </pic:nvPicPr>
+                        <pic:blipFill>
+                          <a:blip r:embed="rId15">
+                            <a:extLst>
+                              <a:ext uri="{28A0092B-C50C-407E-A947-70E740481C1C}">
+                                <a14:useLocalDpi xmlns:a14="http://schemas.microsoft.com/office/drawing/2010/main" val="0"/>
+                              </a:ext>
+                            </a:extLst>
+                          </a:blip>
+                          <a:stretch>
+                            <a:fillRect/>
+                          </a:stretch>
+                        </pic:blipFill>
+                        <pic:spPr>
+                          <a:xfrm>
+                            <a:off x="0" y="0"/>
+                            <a:ext cx="3238500" cy="3190875"/>
+                          </a:xfrm>
+                          <a:prstGeom prst="rect">
+                            <a:avLst/>
+                          </a:prstGeom>
+                          <a:ln>
+                            <a:solidFill>
+                              <a:schemeClr val="tx1"/>
+                            </a:solidFill>
+                          </a:ln>
+                          <a:effectLst>
+                            <a:outerShdw blurRad="149987" dist="250190" dir="8460000" algn="ctr">
+                              <a:srgbClr val="000000">
+                                <a:alpha val="28000"/>
+                              </a:srgbClr>
+                            </a:outerShdw>
+                          </a:effectLst>
+                          <a:scene3d>
+                            <a:camera prst="orthographicFront">
+                              <a:rot lat="0" lon="0" rev="0"/>
+                            </a:camera>
+                            <a:lightRig rig="contrasting" dir="t">
+                              <a:rot lat="0" lon="0" rev="1500000"/>
+                            </a:lightRig>
+                          </a:scene3d>
+                          <a:sp3d prstMaterial="metal">
+                            <a:bevelT w="88900" h="88900"/>
+                          </a:sp3d>
+                        </pic:spPr>
+                      </pic:pic>
+                    </a:graphicData>
+                  </a:graphic>
+                  <wp14:sizeRelH relativeFrom="page">
+                    <wp14:pctWidth>0</wp14:pctWidth>
+                  </wp14:sizeRelH>
+                  <wp14:sizeRelV relativeFrom="page">
+                    <wp14:pctHeight>0</wp14:pctHeight>
+                  </wp14:sizeRelV>
+                </wp:anchor>
+              </w:drawing>
+            </w:r>
+          </w:p>
         </w:tc>
         <w:tc>
           <w:tcPr>
-            <w:tcW w:w="3544" w:type="dxa"/>
+            <w:tcW w:w="2098" w:type="dxa"/>
+            <w:vAlign w:val="center"/>
           </w:tcPr>
-          <w:p/>
+          <w:p>
+            <w:pPr>
+              <w:jc w:val="center"/>
+            </w:pPr>
+            <w:r>
+              <w:t>Tablero con Piezas</w:t>
+            </w:r>
+          </w:p>
         </w:tc>
       </w:tr>
     </w:tbl>
@@ -1516,12 +1720,10 @@
           <w:numId w:val="1"/>
         </w:numPr>
       </w:pPr>
-      <w:bookmarkStart w:id="5" w:name="_Toc424933240"/>
+      <w:bookmarkStart w:id="6" w:name="_Toc424933240"/>
       <w:r>
         <w:t>GUIA DE USO</w:t>
       </w:r>
-      <w:bookmarkStart w:id="6" w:name="_GoBack"/>
-      <w:bookmarkEnd w:id="5"/>
       <w:bookmarkEnd w:id="6"/>
     </w:p>
     <w:p>
@@ -1561,8 +1763,8 @@
     </w:p>
     <w:p/>
     <w:sectPr>
-      <w:headerReference w:type="default" r:id="rId15"/>
-      <w:footerReference w:type="default" r:id="rId16"/>
+      <w:headerReference w:type="default" r:id="rId16"/>
+      <w:footerReference w:type="default" r:id="rId17"/>
       <w:pgSz w:w="11906" w:h="16838"/>
       <w:pgMar w:top="1417" w:right="1701" w:bottom="1417" w:left="1701" w:header="708" w:footer="708" w:gutter="0"/>
       <w:cols w:space="708"/>
@@ -1662,7 +1864,7 @@
         <w:sz w:val="24"/>
         <w:szCs w:val="24"/>
       </w:rPr>
-      <w:t>4</w:t>
+      <w:t>3</w:t>
     </w:r>
     <w:r>
       <w:rPr>
@@ -3233,7 +3435,7 @@
 </file>
 
 <file path=customXml/itemProps1.xml><?xml version="1.0" encoding="utf-8"?>
-<ds:datastoreItem xmlns:ds="http://schemas.openxmlformats.org/officeDocument/2006/customXml" ds:itemID="{417366B1-87B4-4C7B-9AA8-9A0A8C51E4B9}">
+<ds:datastoreItem xmlns:ds="http://schemas.openxmlformats.org/officeDocument/2006/customXml" ds:itemID="{CB56BEFB-1352-4222-8019-8E14433A823C}">
   <ds:schemaRefs>
     <ds:schemaRef ds:uri="http://schemas.openxmlformats.org/officeDocument/2006/bibliography"/>
   </ds:schemaRefs>

</xml_diff>

<commit_message>
lineas de codigo cambiados
</commit_message>
<xml_diff>
--- a/Documentacion/MANUAL DE USUARIO.docx
+++ b/Documentacion/MANUAL DE USUARIO.docx
@@ -11,6 +11,13 @@
     <w:p/>
     <w:sdt>
       <w:sdtPr>
+        <w:rPr>
+          <w:rFonts w:asciiTheme="minorHAnsi" w:eastAsiaTheme="minorHAnsi" w:hAnsiTheme="minorHAnsi" w:cstheme="minorBidi"/>
+          <w:color w:val="auto"/>
+          <w:sz w:val="22"/>
+          <w:szCs w:val="22"/>
+          <w:lang w:eastAsia="en-US"/>
+        </w:rPr>
         <w:id w:val="1076858580"/>
         <w:docPartObj>
           <w:docPartGallery w:val="Table of Contents"/>
@@ -19,13 +26,8 @@
       </w:sdtPr>
       <w:sdtEndPr>
         <w:rPr>
-          <w:rFonts w:asciiTheme="minorHAnsi" w:eastAsiaTheme="minorHAnsi" w:hAnsiTheme="minorHAnsi" w:cstheme="minorBidi"/>
           <w:b/>
           <w:bCs/>
-          <w:color w:val="auto"/>
-          <w:sz w:val="22"/>
-          <w:szCs w:val="22"/>
-          <w:lang w:eastAsia="en-US"/>
         </w:rPr>
       </w:sdtEndPr>
       <w:sdtContent>
@@ -209,8 +211,6 @@
               <w:fldChar w:fldCharType="end"/>
             </w:r>
           </w:hyperlink>
-          <w:bookmarkStart w:id="0" w:name="_GoBack"/>
-          <w:bookmarkEnd w:id="0"/>
         </w:p>
         <w:p>
           <w:pPr>
@@ -649,12 +649,12 @@
           <w:numId w:val="1"/>
         </w:numPr>
       </w:pPr>
-      <w:bookmarkStart w:id="1" w:name="_Toc424933235"/>
+      <w:bookmarkStart w:id="0" w:name="_Toc424933235"/>
       <w:r>
         <w:lastRenderedPageBreak/>
         <w:t>INTRODUCCION</w:t>
       </w:r>
-      <w:bookmarkEnd w:id="1"/>
+      <w:bookmarkEnd w:id="0"/>
       <w:r>
         <w:t xml:space="preserve"> </w:t>
       </w:r>
@@ -679,11 +679,11 @@
           <w:numId w:val="1"/>
         </w:numPr>
       </w:pPr>
-      <w:bookmarkStart w:id="2" w:name="_Toc424933236"/>
+      <w:bookmarkStart w:id="1" w:name="_Toc424933236"/>
       <w:r>
         <w:t>ALCANCE</w:t>
       </w:r>
-      <w:bookmarkEnd w:id="2"/>
+      <w:bookmarkEnd w:id="1"/>
     </w:p>
     <w:p>
       <w:pPr>
@@ -702,11 +702,11 @@
           <w:numId w:val="1"/>
         </w:numPr>
       </w:pPr>
-      <w:bookmarkStart w:id="3" w:name="_Toc424933237"/>
+      <w:bookmarkStart w:id="2" w:name="_Toc424933237"/>
       <w:r>
         <w:t>DEFINICIONES, ACRONIMOS, SIGLAS Y ABREVIATURAS</w:t>
       </w:r>
-      <w:bookmarkEnd w:id="3"/>
+      <w:bookmarkEnd w:id="2"/>
     </w:p>
     <w:p>
       <w:pPr>
@@ -716,11 +716,11 @@
           <w:numId w:val="1"/>
         </w:numPr>
       </w:pPr>
-      <w:bookmarkStart w:id="4" w:name="_Toc424933238"/>
+      <w:bookmarkStart w:id="3" w:name="_Toc424933238"/>
       <w:r>
         <w:t>Primera Parte</w:t>
       </w:r>
-      <w:bookmarkEnd w:id="4"/>
+      <w:bookmarkEnd w:id="3"/>
     </w:p>
     <w:p>
       <w:pPr>
@@ -791,7 +791,12 @@
         <w:t xml:space="preserve">Aplicación: </w:t>
       </w:r>
       <w:r>
-        <w:t>Es una especie de programa informático diseñado para ser ejecutada por diversos dispositivos o sistemas informáticos como por ejemplo Smartphone o tablets.</w:t>
+        <w:t>Es una especie de programa informático diseñado para ser ejecutada por diversos dispositivos o sistemas informáticos como por ejemplo Smartphone o tablets</w:t>
+      </w:r>
+      <w:bookmarkStart w:id="4" w:name="_GoBack"/>
+      <w:bookmarkEnd w:id="4"/>
+      <w:r>
+        <w:t>.</w:t>
       </w:r>
     </w:p>
     <w:p>
@@ -1864,7 +1869,7 @@
         <w:sz w:val="24"/>
         <w:szCs w:val="24"/>
       </w:rPr>
-      <w:t>3</w:t>
+      <w:t>4</w:t>
     </w:r>
     <w:r>
       <w:rPr>
@@ -3435,7 +3440,7 @@
 </file>
 
 <file path=customXml/itemProps1.xml><?xml version="1.0" encoding="utf-8"?>
-<ds:datastoreItem xmlns:ds="http://schemas.openxmlformats.org/officeDocument/2006/customXml" ds:itemID="{CB56BEFB-1352-4222-8019-8E14433A823C}">
+<ds:datastoreItem xmlns:ds="http://schemas.openxmlformats.org/officeDocument/2006/customXml" ds:itemID="{3ACA548C-2FB9-453F-A277-A914D5D765A9}">
   <ds:schemaRefs>
     <ds:schemaRef ds:uri="http://schemas.openxmlformats.org/officeDocument/2006/bibliography"/>
   </ds:schemaRefs>

</xml_diff>